<commit_message>
Essay 2 for chap 2
</commit_message>
<xml_diff>
--- a/ECTeam-Answer Sheet to EB Assignments.docx
+++ b/ECTeam-Answer Sheet to EB Assignments.docx
@@ -831,7 +831,7 @@
           <w:szCs w:val="28"/>
         </w:rPr>
       </w:pPr>
-      <w:hyperlink r:id="rId5" w:history="1">
+      <w:hyperlink r:id="rId6" w:history="1">
         <w:r>
           <w:rPr>
             <w:color w:val="0000FF"/>
@@ -870,7 +870,7 @@
           <w:szCs w:val="28"/>
         </w:rPr>
       </w:pPr>
-      <w:hyperlink r:id="rId6" w:history="1">
+      <w:hyperlink r:id="rId7" w:history="1">
         <w:r>
           <w:rPr>
             <w:color w:val="0000FF"/>
@@ -909,7 +909,7 @@
           <w:szCs w:val="28"/>
         </w:rPr>
       </w:pPr>
-      <w:hyperlink r:id="rId7" w:history="1">
+      <w:hyperlink r:id="rId8" w:history="1">
         <w:r>
           <w:rPr>
             <w:color w:val="0000FF"/>
@@ -948,7 +948,7 @@
           <w:szCs w:val="28"/>
         </w:rPr>
       </w:pPr>
-      <w:hyperlink r:id="rId8" w:history="1">
+      <w:hyperlink r:id="rId9" w:history="1">
         <w:r>
           <w:rPr>
             <w:color w:val="0000FF"/>
@@ -987,7 +987,7 @@
           <w:szCs w:val="28"/>
         </w:rPr>
       </w:pPr>
-      <w:hyperlink r:id="rId9" w:history="1">
+      <w:hyperlink r:id="rId10" w:history="1">
         <w:r>
           <w:rPr>
             <w:color w:val="0000FF"/>
@@ -1026,7 +1026,7 @@
           <w:szCs w:val="28"/>
         </w:rPr>
       </w:pPr>
-      <w:hyperlink r:id="rId10" w:history="1">
+      <w:hyperlink r:id="rId11" w:history="1">
         <w:r>
           <w:rPr>
             <w:color w:val="0000FF"/>
@@ -1065,7 +1065,7 @@
           <w:szCs w:val="28"/>
         </w:rPr>
       </w:pPr>
-      <w:hyperlink r:id="rId11" w:history="1">
+      <w:hyperlink r:id="rId12" w:history="1">
         <w:r>
           <w:rPr>
             <w:color w:val="0000FF"/>
@@ -1104,7 +1104,7 @@
           <w:szCs w:val="28"/>
         </w:rPr>
       </w:pPr>
-      <w:hyperlink r:id="rId12" w:history="1">
+      <w:hyperlink r:id="rId13" w:history="1">
         <w:r>
           <w:rPr>
             <w:color w:val="0000FF"/>
@@ -3096,8 +3096,6 @@
         </w:rPr>
         <w:t>friction-free</w:t>
       </w:r>
-      <w:bookmarkStart w:id="0" w:name="_GoBack"/>
-      <w:bookmarkEnd w:id="0"/>
       <w:r>
         <w:rPr>
           <w:rFonts w:eastAsia="SimSun"/>
@@ -6222,29 +6220,287 @@
         <w:adjustRightInd w:val="0"/>
         <w:ind w:left="-1080"/>
         <w:rPr>
-          <w:rFonts w:eastAsia="SimSun"/>
-          <w:b/>
-          <w:bCs/>
-          <w:sz w:val="26"/>
-          <w:szCs w:val="26"/>
-        </w:rPr>
-      </w:pPr>
-    </w:p>
-    <w:p>
-      <w:pPr>
-        <w:widowControl w:val="0"/>
-        <w:autoSpaceDE w:val="0"/>
-        <w:autoSpaceDN w:val="0"/>
-        <w:adjustRightInd w:val="0"/>
-        <w:ind w:left="-1080"/>
-        <w:rPr>
-          <w:rFonts w:eastAsia="SimSun"/>
-          <w:b/>
-          <w:bCs/>
-          <w:sz w:val="26"/>
-          <w:szCs w:val="26"/>
-        </w:rPr>
-      </w:pPr>
+          <w:rFonts w:ascii="Palatino Linotype" w:hAnsi="Palatino Linotype" w:cs="Palatino Linotype" w:hint="eastAsia"/>
+        </w:rPr>
+      </w:pPr>
+      <w:r>
+        <w:rPr>
+          <w:rFonts w:ascii="Palatino Linotype" w:hAnsi="Palatino Linotype" w:cs="Palatino Linotype" w:hint="eastAsia"/>
+          <w:b/>
+          <w:bCs/>
+        </w:rPr>
+        <w:tab/>
+      </w:r>
+      <w:r>
+        <w:rPr>
+          <w:rFonts w:ascii="Palatino Linotype" w:hAnsi="Palatino Linotype" w:cs="Palatino Linotype"/>
+          <w:b/>
+          <w:bCs/>
+        </w:rPr>
+        <w:t>Electronic Billing Presentment and Payment (EBPP)</w:t>
+      </w:r>
+      <w:r>
+        <w:rPr>
+          <w:rFonts w:ascii="Palatino Linotype" w:hAnsi="Palatino Linotype" w:cs="Palatino Linotype"/>
+        </w:rPr>
+        <w:t xml:space="preserve"> is when a company, organization, or group sends its bills over the </w:t>
+      </w:r>
+      <w:hyperlink r:id="rId14" w:history="1">
+        <w:r>
+          <w:rPr>
+            <w:rFonts w:ascii="Palatino Linotype" w:hAnsi="Palatino Linotype" w:cs="Palatino Linotype"/>
+          </w:rPr>
+          <w:t>internet</w:t>
+        </w:r>
+      </w:hyperlink>
+      <w:r>
+        <w:rPr>
+          <w:rFonts w:ascii="Palatino Linotype" w:hAnsi="Palatino Linotype" w:cs="Palatino Linotype"/>
+        </w:rPr>
+        <w:t>, and customers </w:t>
+      </w:r>
+      <w:hyperlink r:id="rId15" w:history="1">
+        <w:r>
+          <w:rPr>
+            <w:rFonts w:ascii="Palatino Linotype" w:hAnsi="Palatino Linotype" w:cs="Palatino Linotype"/>
+          </w:rPr>
+          <w:t>pay the bills electronically</w:t>
+        </w:r>
+      </w:hyperlink>
+      <w:r>
+        <w:rPr>
+          <w:rFonts w:ascii="Palatino Linotype" w:hAnsi="Palatino Linotype" w:cs="Palatino Linotype"/>
+        </w:rPr>
+        <w:t xml:space="preserve">. </w:t>
+      </w:r>
+    </w:p>
+    <w:p>
+      <w:pPr>
+        <w:widowControl w:val="0"/>
+        <w:autoSpaceDE w:val="0"/>
+        <w:autoSpaceDN w:val="0"/>
+        <w:adjustRightInd w:val="0"/>
+        <w:ind w:left="-1080"/>
+        <w:rPr>
+          <w:rFonts w:eastAsia="SimSun" w:hint="eastAsia"/>
+          <w:sz w:val="26"/>
+          <w:szCs w:val="26"/>
+        </w:rPr>
+      </w:pPr>
+    </w:p>
+    <w:p>
+      <w:pPr>
+        <w:widowControl w:val="0"/>
+        <w:autoSpaceDE w:val="0"/>
+        <w:autoSpaceDN w:val="0"/>
+        <w:adjustRightInd w:val="0"/>
+        <w:ind w:left="-1080"/>
+        <w:rPr>
+          <w:rFonts w:eastAsia="SimSun" w:hint="eastAsia"/>
+          <w:sz w:val="26"/>
+          <w:szCs w:val="26"/>
+        </w:rPr>
+      </w:pPr>
+      <w:r>
+        <w:rPr>
+          <w:rFonts w:ascii="Palatino Linotype" w:hAnsi="Palatino Linotype" w:cs="Palatino Linotype" w:hint="eastAsia"/>
+          <w:b/>
+          <w:bCs/>
+        </w:rPr>
+        <w:tab/>
+      </w:r>
+      <w:r>
+        <w:rPr>
+          <w:rFonts w:ascii="Palatino Linotype" w:hAnsi="Palatino Linotype" w:cs="Palatino Linotype"/>
+          <w:b/>
+          <w:bCs/>
+        </w:rPr>
+        <w:t>Two competing EBPP business models</w:t>
+      </w:r>
+    </w:p>
+    <w:p>
+      <w:pPr>
+        <w:widowControl w:val="0"/>
+        <w:numPr>
+          <w:ilvl w:val="0"/>
+          <w:numId w:val="3"/>
+        </w:numPr>
+        <w:autoSpaceDE w:val="0"/>
+        <w:autoSpaceDN w:val="0"/>
+        <w:adjustRightInd w:val="0"/>
+        <w:rPr>
+          <w:rFonts w:eastAsia="SimSun" w:hint="eastAsia"/>
+          <w:sz w:val="26"/>
+          <w:szCs w:val="26"/>
+        </w:rPr>
+      </w:pPr>
+      <w:r>
+        <w:rPr>
+          <w:rFonts w:ascii="Palatino Linotype" w:hAnsi="Palatino Linotype" w:cs="Palatino Linotype"/>
+          <w:b/>
+          <w:bCs/>
+        </w:rPr>
+        <w:t>Biller-direct</w:t>
+      </w:r>
+      <w:r>
+        <w:rPr>
+          <w:rFonts w:ascii="Palatino Linotype" w:hAnsi="Palatino Linotype" w:cs="Palatino Linotype"/>
+        </w:rPr>
+        <w:t> </w:t>
+      </w:r>
+    </w:p>
+    <w:p>
+      <w:pPr>
+        <w:widowControl w:val="0"/>
+        <w:autoSpaceDE w:val="0"/>
+        <w:autoSpaceDN w:val="0"/>
+        <w:adjustRightInd w:val="0"/>
+        <w:ind w:left="-720"/>
+        <w:rPr>
+          <w:rFonts w:eastAsia="SimSun" w:hint="eastAsia"/>
+          <w:sz w:val="26"/>
+          <w:szCs w:val="26"/>
+        </w:rPr>
+      </w:pPr>
+      <w:r>
+        <w:rPr>
+          <w:rFonts w:ascii="Palatino Linotype" w:hAnsi="Palatino Linotype" w:cs="Palatino Linotype"/>
+        </w:rPr>
+        <w:t>This refers to an approach in which consumers make payments directly to one biller that issues bills that they receive at the website of the firm that issued the bill. An example would be of a </w:t>
+      </w:r>
+      <w:hyperlink r:id="rId16" w:history="1">
+        <w:r>
+          <w:rPr>
+            <w:rFonts w:ascii="Palatino Linotype" w:hAnsi="Palatino Linotype" w:cs="Palatino Linotype"/>
+          </w:rPr>
+          <w:t>public utility</w:t>
+        </w:r>
+      </w:hyperlink>
+      <w:r>
+        <w:rPr>
+          <w:rFonts w:ascii="Palatino Linotype" w:hAnsi="Palatino Linotype" w:cs="Palatino Linotype"/>
+        </w:rPr>
+        <w:t> company offering this payment service to its consumers. A market has emerged for outsourced billing providers who specialize in electronic billing processes and technology for companies that need to send bills directly to their customers.</w:t>
+      </w:r>
+    </w:p>
+    <w:p>
+      <w:pPr>
+        <w:widowControl w:val="0"/>
+        <w:numPr>
+          <w:ilvl w:val="0"/>
+          <w:numId w:val="3"/>
+        </w:numPr>
+        <w:autoSpaceDE w:val="0"/>
+        <w:autoSpaceDN w:val="0"/>
+        <w:adjustRightInd w:val="0"/>
+        <w:rPr>
+          <w:rFonts w:eastAsia="SimSun" w:hint="eastAsia"/>
+          <w:sz w:val="26"/>
+          <w:szCs w:val="26"/>
+        </w:rPr>
+      </w:pPr>
+      <w:r>
+        <w:rPr>
+          <w:rFonts w:ascii="Palatino Linotype" w:hAnsi="Palatino Linotype" w:cs="Palatino Linotype"/>
+          <w:b/>
+          <w:bCs/>
+        </w:rPr>
+        <w:t>Consolidator</w:t>
+      </w:r>
+    </w:p>
+    <w:p>
+      <w:pPr>
+        <w:widowControl w:val="0"/>
+        <w:autoSpaceDE w:val="0"/>
+        <w:autoSpaceDN w:val="0"/>
+        <w:adjustRightInd w:val="0"/>
+        <w:ind w:left="-720"/>
+        <w:rPr>
+          <w:rFonts w:eastAsia="SimSun"/>
+          <w:sz w:val="26"/>
+          <w:szCs w:val="26"/>
+        </w:rPr>
+      </w:pPr>
+      <w:r>
+        <w:rPr>
+          <w:rFonts w:ascii="Palatino Linotype" w:hAnsi="Palatino Linotype" w:cs="Palatino Linotype"/>
+        </w:rPr>
+        <w:t>The approach under this model is to make payment at an aggregator or consolidator site, usually from a consumer's </w:t>
+      </w:r>
+      <w:hyperlink r:id="rId17" w:history="1">
+        <w:r>
+          <w:rPr>
+            <w:rFonts w:ascii="Palatino Linotype" w:hAnsi="Palatino Linotype" w:cs="Palatino Linotype"/>
+          </w:rPr>
+          <w:t>bank’s website</w:t>
+        </w:r>
+      </w:hyperlink>
+      <w:r>
+        <w:rPr>
+          <w:rFonts w:ascii="Palatino Linotype" w:hAnsi="Palatino Linotype" w:cs="Palatino Linotype"/>
+        </w:rPr>
+        <w:t xml:space="preserve">. This model allows the consumer to make payments to multiple billers that are pre-registered to receive payments.  </w:t>
+      </w:r>
+      <w:hyperlink r:id="rId18" w:history="1">
+        <w:r>
+          <w:rPr>
+            <w:rFonts w:ascii="Palatino Linotype" w:hAnsi="Palatino Linotype" w:cs="Palatino Linotype"/>
+          </w:rPr>
+          <w:t>CheckFree</w:t>
+        </w:r>
+      </w:hyperlink>
+      <w:r>
+        <w:rPr>
+          <w:rFonts w:ascii="Palatino Linotype" w:hAnsi="Palatino Linotype" w:cs="Palatino Linotype"/>
+        </w:rPr>
+        <w:t>, a product from </w:t>
+      </w:r>
+      <w:hyperlink r:id="rId19" w:history="1">
+        <w:r>
+          <w:rPr>
+            <w:rFonts w:ascii="Palatino Linotype" w:hAnsi="Palatino Linotype" w:cs="Palatino Linotype"/>
+          </w:rPr>
+          <w:t>Fiserv</w:t>
+        </w:r>
+      </w:hyperlink>
+      <w:r>
+        <w:rPr>
+          <w:rFonts w:ascii="Palatino Linotype" w:hAnsi="Palatino Linotype" w:cs="Palatino Linotype"/>
+        </w:rPr>
+        <w:t>, is a popular example of an aggregator in the United States. An example in the UK is </w:t>
+      </w:r>
+      <w:hyperlink r:id="rId20" w:history="1">
+        <w:r>
+          <w:rPr>
+            <w:rFonts w:ascii="Palatino Linotype" w:hAnsi="Palatino Linotype" w:cs="Palatino Linotype"/>
+          </w:rPr>
+          <w:t>OneVu</w:t>
+        </w:r>
+      </w:hyperlink>
+      <w:r>
+        <w:rPr>
+          <w:rFonts w:ascii="Palatino Linotype" w:hAnsi="Palatino Linotype" w:cs="Palatino Linotype"/>
+        </w:rPr>
+        <w:t>.</w:t>
+      </w:r>
+    </w:p>
+    <w:p>
+      <w:pPr>
+        <w:widowControl w:val="0"/>
+        <w:autoSpaceDE w:val="0"/>
+        <w:autoSpaceDN w:val="0"/>
+        <w:adjustRightInd w:val="0"/>
+        <w:ind w:left="-1080"/>
+        <w:rPr>
+          <w:rFonts w:eastAsia="SimSun" w:hint="eastAsia"/>
+          <w:b/>
+          <w:bCs/>
+          <w:sz w:val="26"/>
+          <w:szCs w:val="26"/>
+        </w:rPr>
+      </w:pPr>
+      <w:bookmarkStart w:id="0" w:name="_GoBack"/>
+      <w:bookmarkEnd w:id="0"/>
     </w:p>
     <w:p>
       <w:pPr>
@@ -6416,6 +6672,7 @@
           <w:sz w:val="32"/>
           <w:szCs w:val="32"/>
         </w:rPr>
+        <w:lastRenderedPageBreak/>
         <w:t>Assignment 3</w:t>
       </w:r>
     </w:p>
@@ -8155,7 +8412,6 @@
           <w:sz w:val="26"/>
           <w:szCs w:val="26"/>
         </w:rPr>
-        <w:lastRenderedPageBreak/>
         <w:t>25)</w:t>
       </w:r>
       <w:r>
@@ -8550,7 +8806,7 @@
         <w:adjustRightInd w:val="0"/>
         <w:ind w:left="-1080"/>
         <w:rPr>
-          <w:rFonts w:eastAsia="SimSun"/>
+          <w:rFonts w:eastAsia="SimSun" w:hint="eastAsia"/>
           <w:sz w:val="26"/>
           <w:szCs w:val="26"/>
         </w:rPr>
@@ -8563,22 +8819,6 @@
         </w:rPr>
         <w:t>32)</w:t>
       </w:r>
-    </w:p>
-    <w:p>
-      <w:pPr>
-        <w:widowControl w:val="0"/>
-        <w:autoSpaceDE w:val="0"/>
-        <w:autoSpaceDN w:val="0"/>
-        <w:adjustRightInd w:val="0"/>
-        <w:ind w:left="-1080"/>
-        <w:rPr>
-          <w:rFonts w:eastAsia="SimSun"/>
-          <w:b/>
-          <w:bCs/>
-          <w:sz w:val="26"/>
-          <w:szCs w:val="26"/>
-        </w:rPr>
-      </w:pPr>
     </w:p>
     <w:p>
       <w:pPr>
@@ -10657,7 +10897,6 @@
           <w:sz w:val="26"/>
           <w:szCs w:val="26"/>
         </w:rPr>
-        <w:lastRenderedPageBreak/>
         <w:t xml:space="preserve">29) </w:t>
       </w:r>
       <w:r>
@@ -15044,6 +15283,7 @@
           <w:sz w:val="26"/>
           <w:szCs w:val="26"/>
         </w:rPr>
+        <w:lastRenderedPageBreak/>
         <w:t>21)</w:t>
       </w:r>
       <w:r>
@@ -17553,6 +17793,7 @@
           <w:sz w:val="26"/>
           <w:szCs w:val="26"/>
         </w:rPr>
+        <w:lastRenderedPageBreak/>
         <w:t>25)</w:t>
       </w:r>
       <w:r>
@@ -20054,6 +20295,7 @@
           <w:sz w:val="26"/>
           <w:szCs w:val="26"/>
         </w:rPr>
+        <w:lastRenderedPageBreak/>
         <w:t xml:space="preserve">29) </w:t>
       </w:r>
       <w:r>
@@ -20493,6 +20735,241 @@
     </w:sectPr>
   </w:body>
 </w:document>
+</file>
+
+<file path=word/numbering.xml><?xml version="1.0" encoding="utf-8"?>
+<w:numbering xmlns:wpc="http://schemas.microsoft.com/office/word/2010/wordprocessingCanvas" xmlns:mo="http://schemas.microsoft.com/office/mac/office/2008/main" xmlns:mc="http://schemas.openxmlformats.org/markup-compatibility/2006" xmlns:mv="urn:schemas-microsoft-com:mac:vml" xmlns:o="urn:schemas-microsoft-com:office:office" xmlns:r="http://schemas.openxmlformats.org/officeDocument/2006/relationships" xmlns:m="http://schemas.openxmlformats.org/officeDocument/2006/math" xmlns:v="urn:schemas-microsoft-com:vml" xmlns:wp14="http://schemas.microsoft.com/office/word/2010/wordprocessingDrawing" xmlns:wp="http://schemas.openxmlformats.org/drawingml/2006/wordprocessingDrawing" xmlns:w10="urn:schemas-microsoft-com:office:word" xmlns:w="http://schemas.openxmlformats.org/wordprocessingml/2006/main" xmlns:w14="http://schemas.microsoft.com/office/word/2010/wordml" xmlns:w15="http://schemas.microsoft.com/office/word/2012/wordml" xmlns:wpg="http://schemas.microsoft.com/office/word/2010/wordprocessingGroup" xmlns:wpi="http://schemas.microsoft.com/office/word/2010/wordprocessingInk" xmlns:wne="http://schemas.microsoft.com/office/word/2006/wordml" xmlns:wps="http://schemas.microsoft.com/office/word/2010/wordprocessingShape" mc:Ignorable="w14 w15 wp14">
+  <w:abstractNum w:abstractNumId="0">
+    <w:nsid w:val="00000001"/>
+    <w:multiLevelType w:val="hybridMultilevel"/>
+    <w:tmpl w:val="00000001"/>
+    <w:lvl w:ilvl="0" w:tplc="00000001">
+      <w:start w:val="1"/>
+      <w:numFmt w:val="bullet"/>
+      <w:lvlText w:val="•"/>
+      <w:lvlJc w:val="left"/>
+      <w:pPr>
+        <w:ind w:left="320" w:hanging="360"/>
+      </w:pPr>
+    </w:lvl>
+    <w:lvl w:ilvl="1" w:tplc="FFFFFFFF">
+      <w:numFmt w:val="decimal"/>
+      <w:lvlText w:val=""/>
+      <w:lvlJc w:val="left"/>
+    </w:lvl>
+    <w:lvl w:ilvl="2" w:tplc="FFFFFFFF">
+      <w:numFmt w:val="decimal"/>
+      <w:lvlText w:val=""/>
+      <w:lvlJc w:val="left"/>
+    </w:lvl>
+    <w:lvl w:ilvl="3" w:tplc="FFFFFFFF">
+      <w:numFmt w:val="decimal"/>
+      <w:lvlText w:val=""/>
+      <w:lvlJc w:val="left"/>
+    </w:lvl>
+    <w:lvl w:ilvl="4" w:tplc="FFFFFFFF">
+      <w:numFmt w:val="decimal"/>
+      <w:lvlText w:val=""/>
+      <w:lvlJc w:val="left"/>
+    </w:lvl>
+    <w:lvl w:ilvl="5" w:tplc="FFFFFFFF">
+      <w:numFmt w:val="decimal"/>
+      <w:lvlText w:val=""/>
+      <w:lvlJc w:val="left"/>
+    </w:lvl>
+    <w:lvl w:ilvl="6" w:tplc="FFFFFFFF">
+      <w:numFmt w:val="decimal"/>
+      <w:lvlText w:val=""/>
+      <w:lvlJc w:val="left"/>
+    </w:lvl>
+    <w:lvl w:ilvl="7" w:tplc="FFFFFFFF">
+      <w:numFmt w:val="decimal"/>
+      <w:lvlText w:val=""/>
+      <w:lvlJc w:val="left"/>
+    </w:lvl>
+    <w:lvl w:ilvl="8" w:tplc="FFFFFFFF">
+      <w:numFmt w:val="decimal"/>
+      <w:lvlText w:val=""/>
+      <w:lvlJc w:val="left"/>
+    </w:lvl>
+  </w:abstractNum>
+  <w:abstractNum w:abstractNumId="1">
+    <w:nsid w:val="00000002"/>
+    <w:multiLevelType w:val="hybridMultilevel"/>
+    <w:tmpl w:val="00000002"/>
+    <w:lvl w:ilvl="0" w:tplc="00000065">
+      <w:start w:val="1"/>
+      <w:numFmt w:val="bullet"/>
+      <w:lvlText w:val="•"/>
+      <w:lvlJc w:val="left"/>
+      <w:pPr>
+        <w:ind w:left="720" w:hanging="360"/>
+      </w:pPr>
+    </w:lvl>
+    <w:lvl w:ilvl="1" w:tplc="FFFFFFFF">
+      <w:numFmt w:val="decimal"/>
+      <w:lvlText w:val=""/>
+      <w:lvlJc w:val="left"/>
+    </w:lvl>
+    <w:lvl w:ilvl="2" w:tplc="FFFFFFFF">
+      <w:numFmt w:val="decimal"/>
+      <w:lvlText w:val=""/>
+      <w:lvlJc w:val="left"/>
+    </w:lvl>
+    <w:lvl w:ilvl="3" w:tplc="FFFFFFFF">
+      <w:numFmt w:val="decimal"/>
+      <w:lvlText w:val=""/>
+      <w:lvlJc w:val="left"/>
+    </w:lvl>
+    <w:lvl w:ilvl="4" w:tplc="FFFFFFFF">
+      <w:numFmt w:val="decimal"/>
+      <w:lvlText w:val=""/>
+      <w:lvlJc w:val="left"/>
+    </w:lvl>
+    <w:lvl w:ilvl="5" w:tplc="FFFFFFFF">
+      <w:numFmt w:val="decimal"/>
+      <w:lvlText w:val=""/>
+      <w:lvlJc w:val="left"/>
+    </w:lvl>
+    <w:lvl w:ilvl="6" w:tplc="FFFFFFFF">
+      <w:numFmt w:val="decimal"/>
+      <w:lvlText w:val=""/>
+      <w:lvlJc w:val="left"/>
+    </w:lvl>
+    <w:lvl w:ilvl="7" w:tplc="FFFFFFFF">
+      <w:numFmt w:val="decimal"/>
+      <w:lvlText w:val=""/>
+      <w:lvlJc w:val="left"/>
+    </w:lvl>
+    <w:lvl w:ilvl="8" w:tplc="FFFFFFFF">
+      <w:numFmt w:val="decimal"/>
+      <w:lvlText w:val=""/>
+      <w:lvlJc w:val="left"/>
+    </w:lvl>
+  </w:abstractNum>
+  <w:abstractNum w:abstractNumId="2">
+    <w:nsid w:val="5137022F"/>
+    <w:multiLevelType w:val="hybridMultilevel"/>
+    <w:tmpl w:val="ED5225C2"/>
+    <w:lvl w:ilvl="0" w:tplc="04090001">
+      <w:start w:val="1"/>
+      <w:numFmt w:val="bullet"/>
+      <w:lvlText w:val=""/>
+      <w:lvlJc w:val="left"/>
+      <w:pPr>
+        <w:ind w:left="-360" w:hanging="360"/>
+      </w:pPr>
+      <w:rPr>
+        <w:rFonts w:ascii="Symbol" w:hAnsi="Symbol" w:hint="default"/>
+      </w:rPr>
+    </w:lvl>
+    <w:lvl w:ilvl="1" w:tplc="04090003" w:tentative="1">
+      <w:start w:val="1"/>
+      <w:numFmt w:val="bullet"/>
+      <w:lvlText w:val="o"/>
+      <w:lvlJc w:val="left"/>
+      <w:pPr>
+        <w:ind w:left="360" w:hanging="360"/>
+      </w:pPr>
+      <w:rPr>
+        <w:rFonts w:ascii="Courier New" w:hAnsi="Courier New" w:cs="Courier New" w:hint="default"/>
+      </w:rPr>
+    </w:lvl>
+    <w:lvl w:ilvl="2" w:tplc="04090005" w:tentative="1">
+      <w:start w:val="1"/>
+      <w:numFmt w:val="bullet"/>
+      <w:lvlText w:val=""/>
+      <w:lvlJc w:val="left"/>
+      <w:pPr>
+        <w:ind w:left="1080" w:hanging="360"/>
+      </w:pPr>
+      <w:rPr>
+        <w:rFonts w:ascii="Wingdings" w:hAnsi="Wingdings" w:hint="default"/>
+      </w:rPr>
+    </w:lvl>
+    <w:lvl w:ilvl="3" w:tplc="04090001" w:tentative="1">
+      <w:start w:val="1"/>
+      <w:numFmt w:val="bullet"/>
+      <w:lvlText w:val=""/>
+      <w:lvlJc w:val="left"/>
+      <w:pPr>
+        <w:ind w:left="1800" w:hanging="360"/>
+      </w:pPr>
+      <w:rPr>
+        <w:rFonts w:ascii="Symbol" w:hAnsi="Symbol" w:hint="default"/>
+      </w:rPr>
+    </w:lvl>
+    <w:lvl w:ilvl="4" w:tplc="04090003" w:tentative="1">
+      <w:start w:val="1"/>
+      <w:numFmt w:val="bullet"/>
+      <w:lvlText w:val="o"/>
+      <w:lvlJc w:val="left"/>
+      <w:pPr>
+        <w:ind w:left="2520" w:hanging="360"/>
+      </w:pPr>
+      <w:rPr>
+        <w:rFonts w:ascii="Courier New" w:hAnsi="Courier New" w:cs="Courier New" w:hint="default"/>
+      </w:rPr>
+    </w:lvl>
+    <w:lvl w:ilvl="5" w:tplc="04090005" w:tentative="1">
+      <w:start w:val="1"/>
+      <w:numFmt w:val="bullet"/>
+      <w:lvlText w:val=""/>
+      <w:lvlJc w:val="left"/>
+      <w:pPr>
+        <w:ind w:left="3240" w:hanging="360"/>
+      </w:pPr>
+      <w:rPr>
+        <w:rFonts w:ascii="Wingdings" w:hAnsi="Wingdings" w:hint="default"/>
+      </w:rPr>
+    </w:lvl>
+    <w:lvl w:ilvl="6" w:tplc="04090001" w:tentative="1">
+      <w:start w:val="1"/>
+      <w:numFmt w:val="bullet"/>
+      <w:lvlText w:val=""/>
+      <w:lvlJc w:val="left"/>
+      <w:pPr>
+        <w:ind w:left="3960" w:hanging="360"/>
+      </w:pPr>
+      <w:rPr>
+        <w:rFonts w:ascii="Symbol" w:hAnsi="Symbol" w:hint="default"/>
+      </w:rPr>
+    </w:lvl>
+    <w:lvl w:ilvl="7" w:tplc="04090003" w:tentative="1">
+      <w:start w:val="1"/>
+      <w:numFmt w:val="bullet"/>
+      <w:lvlText w:val="o"/>
+      <w:lvlJc w:val="left"/>
+      <w:pPr>
+        <w:ind w:left="4680" w:hanging="360"/>
+      </w:pPr>
+      <w:rPr>
+        <w:rFonts w:ascii="Courier New" w:hAnsi="Courier New" w:cs="Courier New" w:hint="default"/>
+      </w:rPr>
+    </w:lvl>
+    <w:lvl w:ilvl="8" w:tplc="04090005" w:tentative="1">
+      <w:start w:val="1"/>
+      <w:numFmt w:val="bullet"/>
+      <w:lvlText w:val=""/>
+      <w:lvlJc w:val="left"/>
+      <w:pPr>
+        <w:ind w:left="5400" w:hanging="360"/>
+      </w:pPr>
+      <w:rPr>
+        <w:rFonts w:ascii="Wingdings" w:hAnsi="Wingdings" w:hint="default"/>
+      </w:rPr>
+    </w:lvl>
+  </w:abstractNum>
+  <w:num w:numId="1">
+    <w:abstractNumId w:val="0"/>
+  </w:num>
+  <w:num w:numId="2">
+    <w:abstractNumId w:val="1"/>
+  </w:num>
+  <w:num w:numId="3">
+    <w:abstractNumId w:val="2"/>
+  </w:num>
+</w:numbering>
 </file>
 
 <file path=word/styles.xml><?xml version="1.0" encoding="utf-8"?>

</xml_diff>

<commit_message>
Assignment 2 besides essay 1
</commit_message>
<xml_diff>
--- a/ECTeam-Answer Sheet to EB Assignments.docx
+++ b/ECTeam-Answer Sheet to EB Assignments.docx
@@ -4507,6 +4507,9 @@
         </w:tc>
       </w:tr>
       <w:tr>
+        <w:trPr>
+          <w:trHeight w:val="228"/>
+        </w:trPr>
         <w:tc>
           <w:tcPr>
             <w:tcW w:w="853" w:type="dxa"/>
@@ -4537,30 +4540,7 @@
                 <w:szCs w:val="24"/>
               </w:rPr>
             </w:pPr>
-          </w:p>
-        </w:tc>
-        <w:tc>
-          <w:tcPr>
-            <w:tcW w:w="853" w:type="dxa"/>
-            <w:tcBorders>
-              <w:top w:val="single" w:sz="4" w:space="0" w:color="auto"/>
-              <w:left w:val="single" w:sz="4" w:space="0" w:color="auto"/>
-              <w:bottom w:val="single" w:sz="4" w:space="0" w:color="auto"/>
-              <w:right w:val="single" w:sz="4" w:space="0" w:color="auto"/>
-            </w:tcBorders>
-            <w:tcMar>
-              <w:top w:w="0" w:type="dxa"/>
-              <w:right w:w="0" w:type="dxa"/>
-            </w:tcMar>
-            <w:vAlign w:val="center"/>
-          </w:tcPr>
-          <w:p>
-            <w:pPr>
-              <w:widowControl w:val="0"/>
-              <w:autoSpaceDE w:val="0"/>
-              <w:autoSpaceDN w:val="0"/>
-              <w:adjustRightInd w:val="0"/>
-              <w:jc w:val="center"/>
+            <w:r>
               <w:rPr>
                 <w:rFonts w:eastAsia="SimSun"/>
                 <w:b/>
@@ -4569,12 +4549,13 @@
                 <w:sz w:val="24"/>
                 <w:szCs w:val="24"/>
               </w:rPr>
-            </w:pPr>
-          </w:p>
-        </w:tc>
-        <w:tc>
-          <w:tcPr>
-            <w:tcW w:w="852" w:type="dxa"/>
+              <w:t>A</w:t>
+            </w:r>
+          </w:p>
+        </w:tc>
+        <w:tc>
+          <w:tcPr>
+            <w:tcW w:w="853" w:type="dxa"/>
             <w:tcBorders>
               <w:top w:val="single" w:sz="4" w:space="0" w:color="auto"/>
               <w:left w:val="single" w:sz="4" w:space="0" w:color="auto"/>
@@ -4603,30 +4584,7 @@
                 <w:szCs w:val="24"/>
               </w:rPr>
             </w:pPr>
-          </w:p>
-        </w:tc>
-        <w:tc>
-          <w:tcPr>
-            <w:tcW w:w="852" w:type="dxa"/>
-            <w:tcBorders>
-              <w:top w:val="single" w:sz="4" w:space="0" w:color="auto"/>
-              <w:left w:val="single" w:sz="4" w:space="0" w:color="auto"/>
-              <w:bottom w:val="single" w:sz="4" w:space="0" w:color="auto"/>
-              <w:right w:val="single" w:sz="4" w:space="0" w:color="auto"/>
-            </w:tcBorders>
-            <w:tcMar>
-              <w:top w:w="0" w:type="dxa"/>
-              <w:right w:w="0" w:type="dxa"/>
-            </w:tcMar>
-            <w:vAlign w:val="center"/>
-          </w:tcPr>
-          <w:p>
-            <w:pPr>
-              <w:widowControl w:val="0"/>
-              <w:autoSpaceDE w:val="0"/>
-              <w:autoSpaceDN w:val="0"/>
-              <w:adjustRightInd w:val="0"/>
-              <w:jc w:val="center"/>
+            <w:r>
               <w:rPr>
                 <w:rFonts w:eastAsia="SimSun"/>
                 <w:b/>
@@ -4635,7 +4593,8 @@
                 <w:sz w:val="24"/>
                 <w:szCs w:val="24"/>
               </w:rPr>
-            </w:pPr>
+              <w:t>A</w:t>
+            </w:r>
           </w:p>
         </w:tc>
         <w:tc>
@@ -4669,30 +4628,7 @@
                 <w:szCs w:val="24"/>
               </w:rPr>
             </w:pPr>
-          </w:p>
-        </w:tc>
-        <w:tc>
-          <w:tcPr>
-            <w:tcW w:w="852" w:type="dxa"/>
-            <w:tcBorders>
-              <w:top w:val="single" w:sz="4" w:space="0" w:color="auto"/>
-              <w:left w:val="single" w:sz="4" w:space="0" w:color="auto"/>
-              <w:bottom w:val="single" w:sz="4" w:space="0" w:color="auto"/>
-              <w:right w:val="single" w:sz="4" w:space="0" w:color="auto"/>
-            </w:tcBorders>
-            <w:tcMar>
-              <w:top w:w="0" w:type="dxa"/>
-              <w:right w:w="0" w:type="dxa"/>
-            </w:tcMar>
-            <w:vAlign w:val="center"/>
-          </w:tcPr>
-          <w:p>
-            <w:pPr>
-              <w:widowControl w:val="0"/>
-              <w:autoSpaceDE w:val="0"/>
-              <w:autoSpaceDN w:val="0"/>
-              <w:adjustRightInd w:val="0"/>
-              <w:jc w:val="center"/>
+            <w:r>
               <w:rPr>
                 <w:rFonts w:eastAsia="SimSun"/>
                 <w:b/>
@@ -4701,7 +4637,8 @@
                 <w:sz w:val="24"/>
                 <w:szCs w:val="24"/>
               </w:rPr>
-            </w:pPr>
+              <w:t>D</w:t>
+            </w:r>
           </w:p>
         </w:tc>
         <w:tc>
@@ -4735,30 +4672,7 @@
                 <w:szCs w:val="24"/>
               </w:rPr>
             </w:pPr>
-          </w:p>
-        </w:tc>
-        <w:tc>
-          <w:tcPr>
-            <w:tcW w:w="852" w:type="dxa"/>
-            <w:tcBorders>
-              <w:top w:val="single" w:sz="4" w:space="0" w:color="auto"/>
-              <w:left w:val="single" w:sz="4" w:space="0" w:color="auto"/>
-              <w:bottom w:val="single" w:sz="4" w:space="0" w:color="auto"/>
-              <w:right w:val="single" w:sz="4" w:space="0" w:color="auto"/>
-            </w:tcBorders>
-            <w:tcMar>
-              <w:top w:w="0" w:type="dxa"/>
-              <w:right w:w="0" w:type="dxa"/>
-            </w:tcMar>
-            <w:vAlign w:val="center"/>
-          </w:tcPr>
-          <w:p>
-            <w:pPr>
-              <w:widowControl w:val="0"/>
-              <w:autoSpaceDE w:val="0"/>
-              <w:autoSpaceDN w:val="0"/>
-              <w:adjustRightInd w:val="0"/>
-              <w:jc w:val="center"/>
+            <w:r>
               <w:rPr>
                 <w:rFonts w:eastAsia="SimSun"/>
                 <w:b/>
@@ -4767,7 +4681,8 @@
                 <w:sz w:val="24"/>
                 <w:szCs w:val="24"/>
               </w:rPr>
-            </w:pPr>
+              <w:t>D</w:t>
+            </w:r>
           </w:p>
         </w:tc>
         <w:tc>
@@ -4801,29 +4716,7 @@
                 <w:szCs w:val="24"/>
               </w:rPr>
             </w:pPr>
-          </w:p>
-        </w:tc>
-        <w:tc>
-          <w:tcPr>
-            <w:tcW w:w="852" w:type="dxa"/>
-            <w:tcBorders>
-              <w:top w:val="single" w:sz="4" w:space="0" w:color="auto"/>
-              <w:left w:val="single" w:sz="4" w:space="0" w:color="auto"/>
-              <w:bottom w:val="single" w:sz="4" w:space="0" w:color="auto"/>
-            </w:tcBorders>
-            <w:tcMar>
-              <w:top w:w="0" w:type="dxa"/>
-              <w:right w:w="0" w:type="dxa"/>
-            </w:tcMar>
-            <w:vAlign w:val="center"/>
-          </w:tcPr>
-          <w:p>
-            <w:pPr>
-              <w:widowControl w:val="0"/>
-              <w:autoSpaceDE w:val="0"/>
-              <w:autoSpaceDN w:val="0"/>
-              <w:adjustRightInd w:val="0"/>
-              <w:jc w:val="center"/>
+            <w:r>
               <w:rPr>
                 <w:rFonts w:eastAsia="SimSun"/>
                 <w:b/>
@@ -4832,7 +4725,227 @@
                 <w:sz w:val="24"/>
                 <w:szCs w:val="24"/>
               </w:rPr>
-            </w:pPr>
+              <w:t>C</w:t>
+            </w:r>
+          </w:p>
+        </w:tc>
+        <w:tc>
+          <w:tcPr>
+            <w:tcW w:w="852" w:type="dxa"/>
+            <w:tcBorders>
+              <w:top w:val="single" w:sz="4" w:space="0" w:color="auto"/>
+              <w:left w:val="single" w:sz="4" w:space="0" w:color="auto"/>
+              <w:bottom w:val="single" w:sz="4" w:space="0" w:color="auto"/>
+              <w:right w:val="single" w:sz="4" w:space="0" w:color="auto"/>
+            </w:tcBorders>
+            <w:tcMar>
+              <w:top w:w="0" w:type="dxa"/>
+              <w:right w:w="0" w:type="dxa"/>
+            </w:tcMar>
+            <w:vAlign w:val="center"/>
+          </w:tcPr>
+          <w:p>
+            <w:pPr>
+              <w:widowControl w:val="0"/>
+              <w:autoSpaceDE w:val="0"/>
+              <w:autoSpaceDN w:val="0"/>
+              <w:adjustRightInd w:val="0"/>
+              <w:jc w:val="center"/>
+              <w:rPr>
+                <w:rFonts w:eastAsia="SimSun"/>
+                <w:b/>
+                <w:bCs/>
+                <w:kern w:val="1"/>
+                <w:sz w:val="24"/>
+                <w:szCs w:val="24"/>
+              </w:rPr>
+            </w:pPr>
+            <w:r>
+              <w:rPr>
+                <w:rFonts w:eastAsia="SimSun"/>
+                <w:b/>
+                <w:bCs/>
+                <w:kern w:val="1"/>
+                <w:sz w:val="24"/>
+                <w:szCs w:val="24"/>
+              </w:rPr>
+              <w:t>C</w:t>
+            </w:r>
+          </w:p>
+        </w:tc>
+        <w:tc>
+          <w:tcPr>
+            <w:tcW w:w="852" w:type="dxa"/>
+            <w:tcBorders>
+              <w:top w:val="single" w:sz="4" w:space="0" w:color="auto"/>
+              <w:left w:val="single" w:sz="4" w:space="0" w:color="auto"/>
+              <w:bottom w:val="single" w:sz="4" w:space="0" w:color="auto"/>
+              <w:right w:val="single" w:sz="4" w:space="0" w:color="auto"/>
+            </w:tcBorders>
+            <w:tcMar>
+              <w:top w:w="0" w:type="dxa"/>
+              <w:right w:w="0" w:type="dxa"/>
+            </w:tcMar>
+            <w:vAlign w:val="center"/>
+          </w:tcPr>
+          <w:p>
+            <w:pPr>
+              <w:widowControl w:val="0"/>
+              <w:autoSpaceDE w:val="0"/>
+              <w:autoSpaceDN w:val="0"/>
+              <w:adjustRightInd w:val="0"/>
+              <w:jc w:val="center"/>
+              <w:rPr>
+                <w:rFonts w:eastAsia="SimSun"/>
+                <w:b/>
+                <w:bCs/>
+                <w:kern w:val="1"/>
+                <w:sz w:val="24"/>
+                <w:szCs w:val="24"/>
+              </w:rPr>
+            </w:pPr>
+            <w:r>
+              <w:rPr>
+                <w:rFonts w:eastAsia="SimSun"/>
+                <w:b/>
+                <w:bCs/>
+                <w:kern w:val="1"/>
+                <w:sz w:val="24"/>
+                <w:szCs w:val="24"/>
+              </w:rPr>
+              <w:t>A</w:t>
+            </w:r>
+          </w:p>
+        </w:tc>
+        <w:tc>
+          <w:tcPr>
+            <w:tcW w:w="852" w:type="dxa"/>
+            <w:tcBorders>
+              <w:top w:val="single" w:sz="4" w:space="0" w:color="auto"/>
+              <w:left w:val="single" w:sz="4" w:space="0" w:color="auto"/>
+              <w:bottom w:val="single" w:sz="4" w:space="0" w:color="auto"/>
+              <w:right w:val="single" w:sz="4" w:space="0" w:color="auto"/>
+            </w:tcBorders>
+            <w:tcMar>
+              <w:top w:w="0" w:type="dxa"/>
+              <w:right w:w="0" w:type="dxa"/>
+            </w:tcMar>
+            <w:vAlign w:val="center"/>
+          </w:tcPr>
+          <w:p>
+            <w:pPr>
+              <w:widowControl w:val="0"/>
+              <w:autoSpaceDE w:val="0"/>
+              <w:autoSpaceDN w:val="0"/>
+              <w:adjustRightInd w:val="0"/>
+              <w:jc w:val="center"/>
+              <w:rPr>
+                <w:rFonts w:eastAsia="SimSun"/>
+                <w:b/>
+                <w:bCs/>
+                <w:kern w:val="1"/>
+                <w:sz w:val="24"/>
+                <w:szCs w:val="24"/>
+              </w:rPr>
+            </w:pPr>
+            <w:r>
+              <w:rPr>
+                <w:rFonts w:eastAsia="SimSun"/>
+                <w:b/>
+                <w:bCs/>
+                <w:kern w:val="1"/>
+                <w:sz w:val="24"/>
+                <w:szCs w:val="24"/>
+              </w:rPr>
+              <w:t>D</w:t>
+            </w:r>
+          </w:p>
+        </w:tc>
+        <w:tc>
+          <w:tcPr>
+            <w:tcW w:w="852" w:type="dxa"/>
+            <w:tcBorders>
+              <w:top w:val="single" w:sz="4" w:space="0" w:color="auto"/>
+              <w:left w:val="single" w:sz="4" w:space="0" w:color="auto"/>
+              <w:bottom w:val="single" w:sz="4" w:space="0" w:color="auto"/>
+              <w:right w:val="single" w:sz="4" w:space="0" w:color="auto"/>
+            </w:tcBorders>
+            <w:tcMar>
+              <w:top w:w="0" w:type="dxa"/>
+              <w:right w:w="0" w:type="dxa"/>
+            </w:tcMar>
+            <w:vAlign w:val="center"/>
+          </w:tcPr>
+          <w:p>
+            <w:pPr>
+              <w:widowControl w:val="0"/>
+              <w:autoSpaceDE w:val="0"/>
+              <w:autoSpaceDN w:val="0"/>
+              <w:adjustRightInd w:val="0"/>
+              <w:jc w:val="center"/>
+              <w:rPr>
+                <w:rFonts w:eastAsia="SimSun"/>
+                <w:b/>
+                <w:bCs/>
+                <w:kern w:val="1"/>
+                <w:sz w:val="24"/>
+                <w:szCs w:val="24"/>
+              </w:rPr>
+            </w:pPr>
+            <w:r>
+              <w:rPr>
+                <w:rFonts w:eastAsia="SimSun"/>
+                <w:b/>
+                <w:bCs/>
+                <w:kern w:val="1"/>
+                <w:sz w:val="24"/>
+                <w:szCs w:val="24"/>
+              </w:rPr>
+              <w:t>A</w:t>
+            </w:r>
+          </w:p>
+        </w:tc>
+        <w:tc>
+          <w:tcPr>
+            <w:tcW w:w="852" w:type="dxa"/>
+            <w:tcBorders>
+              <w:top w:val="single" w:sz="4" w:space="0" w:color="auto"/>
+              <w:left w:val="single" w:sz="4" w:space="0" w:color="auto"/>
+              <w:bottom w:val="single" w:sz="4" w:space="0" w:color="auto"/>
+            </w:tcBorders>
+            <w:tcMar>
+              <w:top w:w="0" w:type="dxa"/>
+              <w:right w:w="0" w:type="dxa"/>
+            </w:tcMar>
+            <w:vAlign w:val="center"/>
+          </w:tcPr>
+          <w:p>
+            <w:pPr>
+              <w:widowControl w:val="0"/>
+              <w:autoSpaceDE w:val="0"/>
+              <w:autoSpaceDN w:val="0"/>
+              <w:adjustRightInd w:val="0"/>
+              <w:jc w:val="center"/>
+              <w:rPr>
+                <w:rFonts w:eastAsia="SimSun"/>
+                <w:b/>
+                <w:bCs/>
+                <w:kern w:val="1"/>
+                <w:sz w:val="24"/>
+                <w:szCs w:val="24"/>
+              </w:rPr>
+            </w:pPr>
+            <w:r>
+              <w:rPr>
+                <w:rFonts w:eastAsia="SimSun"/>
+                <w:b/>
+                <w:bCs/>
+                <w:kern w:val="1"/>
+                <w:sz w:val="24"/>
+                <w:szCs w:val="24"/>
+              </w:rPr>
+              <w:t>B</w:t>
+            </w:r>
           </w:p>
         </w:tc>
       </w:tr>
@@ -5278,6 +5391,9 @@
         </w:tc>
       </w:tr>
       <w:tr>
+        <w:trPr>
+          <w:trHeight w:val="241"/>
+        </w:trPr>
         <w:tc>
           <w:tcPr>
             <w:tcW w:w="853" w:type="dxa"/>
@@ -5308,30 +5424,7 @@
                 <w:szCs w:val="24"/>
               </w:rPr>
             </w:pPr>
-          </w:p>
-        </w:tc>
-        <w:tc>
-          <w:tcPr>
-            <w:tcW w:w="853" w:type="dxa"/>
-            <w:tcBorders>
-              <w:top w:val="single" w:sz="4" w:space="0" w:color="auto"/>
-              <w:left w:val="single" w:sz="4" w:space="0" w:color="auto"/>
-              <w:bottom w:val="single" w:sz="4" w:space="0" w:color="auto"/>
-              <w:right w:val="single" w:sz="4" w:space="0" w:color="auto"/>
-            </w:tcBorders>
-            <w:tcMar>
-              <w:top w:w="0" w:type="dxa"/>
-              <w:right w:w="0" w:type="dxa"/>
-            </w:tcMar>
-            <w:vAlign w:val="center"/>
-          </w:tcPr>
-          <w:p>
-            <w:pPr>
-              <w:widowControl w:val="0"/>
-              <w:autoSpaceDE w:val="0"/>
-              <w:autoSpaceDN w:val="0"/>
-              <w:adjustRightInd w:val="0"/>
-              <w:jc w:val="center"/>
+            <w:r>
               <w:rPr>
                 <w:rFonts w:eastAsia="SimSun"/>
                 <w:b/>
@@ -5340,12 +5433,13 @@
                 <w:sz w:val="24"/>
                 <w:szCs w:val="24"/>
               </w:rPr>
-            </w:pPr>
-          </w:p>
-        </w:tc>
-        <w:tc>
-          <w:tcPr>
-            <w:tcW w:w="852" w:type="dxa"/>
+              <w:t>D</w:t>
+            </w:r>
+          </w:p>
+        </w:tc>
+        <w:tc>
+          <w:tcPr>
+            <w:tcW w:w="853" w:type="dxa"/>
             <w:tcBorders>
               <w:top w:val="single" w:sz="4" w:space="0" w:color="auto"/>
               <w:left w:val="single" w:sz="4" w:space="0" w:color="auto"/>
@@ -5374,30 +5468,7 @@
                 <w:szCs w:val="24"/>
               </w:rPr>
             </w:pPr>
-          </w:p>
-        </w:tc>
-        <w:tc>
-          <w:tcPr>
-            <w:tcW w:w="852" w:type="dxa"/>
-            <w:tcBorders>
-              <w:top w:val="single" w:sz="4" w:space="0" w:color="auto"/>
-              <w:left w:val="single" w:sz="4" w:space="0" w:color="auto"/>
-              <w:bottom w:val="single" w:sz="4" w:space="0" w:color="auto"/>
-              <w:right w:val="single" w:sz="4" w:space="0" w:color="auto"/>
-            </w:tcBorders>
-            <w:tcMar>
-              <w:top w:w="0" w:type="dxa"/>
-              <w:right w:w="0" w:type="dxa"/>
-            </w:tcMar>
-            <w:vAlign w:val="center"/>
-          </w:tcPr>
-          <w:p>
-            <w:pPr>
-              <w:widowControl w:val="0"/>
-              <w:autoSpaceDE w:val="0"/>
-              <w:autoSpaceDN w:val="0"/>
-              <w:adjustRightInd w:val="0"/>
-              <w:jc w:val="center"/>
+            <w:r>
               <w:rPr>
                 <w:rFonts w:eastAsia="SimSun"/>
                 <w:b/>
@@ -5406,7 +5477,8 @@
                 <w:sz w:val="24"/>
                 <w:szCs w:val="24"/>
               </w:rPr>
-            </w:pPr>
+              <w:t>B</w:t>
+            </w:r>
           </w:p>
         </w:tc>
         <w:tc>
@@ -5440,30 +5512,7 @@
                 <w:szCs w:val="24"/>
               </w:rPr>
             </w:pPr>
-          </w:p>
-        </w:tc>
-        <w:tc>
-          <w:tcPr>
-            <w:tcW w:w="852" w:type="dxa"/>
-            <w:tcBorders>
-              <w:top w:val="single" w:sz="4" w:space="0" w:color="auto"/>
-              <w:left w:val="single" w:sz="4" w:space="0" w:color="auto"/>
-              <w:bottom w:val="single" w:sz="4" w:space="0" w:color="auto"/>
-              <w:right w:val="single" w:sz="4" w:space="0" w:color="auto"/>
-            </w:tcBorders>
-            <w:tcMar>
-              <w:top w:w="0" w:type="dxa"/>
-              <w:right w:w="0" w:type="dxa"/>
-            </w:tcMar>
-            <w:vAlign w:val="center"/>
-          </w:tcPr>
-          <w:p>
-            <w:pPr>
-              <w:widowControl w:val="0"/>
-              <w:autoSpaceDE w:val="0"/>
-              <w:autoSpaceDN w:val="0"/>
-              <w:adjustRightInd w:val="0"/>
-              <w:jc w:val="center"/>
+            <w:r>
               <w:rPr>
                 <w:rFonts w:eastAsia="SimSun"/>
                 <w:b/>
@@ -5472,7 +5521,8 @@
                 <w:sz w:val="24"/>
                 <w:szCs w:val="24"/>
               </w:rPr>
-            </w:pPr>
+              <w:t>D</w:t>
+            </w:r>
           </w:p>
         </w:tc>
         <w:tc>
@@ -5506,30 +5556,7 @@
                 <w:szCs w:val="24"/>
               </w:rPr>
             </w:pPr>
-          </w:p>
-        </w:tc>
-        <w:tc>
-          <w:tcPr>
-            <w:tcW w:w="852" w:type="dxa"/>
-            <w:tcBorders>
-              <w:top w:val="single" w:sz="4" w:space="0" w:color="auto"/>
-              <w:left w:val="single" w:sz="4" w:space="0" w:color="auto"/>
-              <w:bottom w:val="single" w:sz="4" w:space="0" w:color="auto"/>
-              <w:right w:val="single" w:sz="4" w:space="0" w:color="auto"/>
-            </w:tcBorders>
-            <w:tcMar>
-              <w:top w:w="0" w:type="dxa"/>
-              <w:right w:w="0" w:type="dxa"/>
-            </w:tcMar>
-            <w:vAlign w:val="center"/>
-          </w:tcPr>
-          <w:p>
-            <w:pPr>
-              <w:widowControl w:val="0"/>
-              <w:autoSpaceDE w:val="0"/>
-              <w:autoSpaceDN w:val="0"/>
-              <w:adjustRightInd w:val="0"/>
-              <w:jc w:val="center"/>
+            <w:r>
               <w:rPr>
                 <w:rFonts w:eastAsia="SimSun"/>
                 <w:b/>
@@ -5538,7 +5565,8 @@
                 <w:sz w:val="24"/>
                 <w:szCs w:val="24"/>
               </w:rPr>
-            </w:pPr>
+              <w:t>B</w:t>
+            </w:r>
           </w:p>
         </w:tc>
         <w:tc>
@@ -5572,29 +5600,7 @@
                 <w:szCs w:val="24"/>
               </w:rPr>
             </w:pPr>
-          </w:p>
-        </w:tc>
-        <w:tc>
-          <w:tcPr>
-            <w:tcW w:w="852" w:type="dxa"/>
-            <w:tcBorders>
-              <w:top w:val="single" w:sz="4" w:space="0" w:color="auto"/>
-              <w:left w:val="single" w:sz="4" w:space="0" w:color="auto"/>
-              <w:bottom w:val="single" w:sz="4" w:space="0" w:color="auto"/>
-            </w:tcBorders>
-            <w:tcMar>
-              <w:top w:w="0" w:type="dxa"/>
-              <w:right w:w="0" w:type="dxa"/>
-            </w:tcMar>
-            <w:vAlign w:val="center"/>
-          </w:tcPr>
-          <w:p>
-            <w:pPr>
-              <w:widowControl w:val="0"/>
-              <w:autoSpaceDE w:val="0"/>
-              <w:autoSpaceDN w:val="0"/>
-              <w:adjustRightInd w:val="0"/>
-              <w:jc w:val="center"/>
+            <w:r>
               <w:rPr>
                 <w:rFonts w:eastAsia="SimSun"/>
                 <w:b/>
@@ -5603,7 +5609,227 @@
                 <w:sz w:val="24"/>
                 <w:szCs w:val="24"/>
               </w:rPr>
-            </w:pPr>
+              <w:t>A</w:t>
+            </w:r>
+          </w:p>
+        </w:tc>
+        <w:tc>
+          <w:tcPr>
+            <w:tcW w:w="852" w:type="dxa"/>
+            <w:tcBorders>
+              <w:top w:val="single" w:sz="4" w:space="0" w:color="auto"/>
+              <w:left w:val="single" w:sz="4" w:space="0" w:color="auto"/>
+              <w:bottom w:val="single" w:sz="4" w:space="0" w:color="auto"/>
+              <w:right w:val="single" w:sz="4" w:space="0" w:color="auto"/>
+            </w:tcBorders>
+            <w:tcMar>
+              <w:top w:w="0" w:type="dxa"/>
+              <w:right w:w="0" w:type="dxa"/>
+            </w:tcMar>
+            <w:vAlign w:val="center"/>
+          </w:tcPr>
+          <w:p>
+            <w:pPr>
+              <w:widowControl w:val="0"/>
+              <w:autoSpaceDE w:val="0"/>
+              <w:autoSpaceDN w:val="0"/>
+              <w:adjustRightInd w:val="0"/>
+              <w:jc w:val="center"/>
+              <w:rPr>
+                <w:rFonts w:eastAsia="SimSun"/>
+                <w:b/>
+                <w:bCs/>
+                <w:kern w:val="1"/>
+                <w:sz w:val="24"/>
+                <w:szCs w:val="24"/>
+              </w:rPr>
+            </w:pPr>
+            <w:r>
+              <w:rPr>
+                <w:rFonts w:eastAsia="SimSun"/>
+                <w:b/>
+                <w:bCs/>
+                <w:kern w:val="1"/>
+                <w:sz w:val="24"/>
+                <w:szCs w:val="24"/>
+              </w:rPr>
+              <w:t>B</w:t>
+            </w:r>
+          </w:p>
+        </w:tc>
+        <w:tc>
+          <w:tcPr>
+            <w:tcW w:w="852" w:type="dxa"/>
+            <w:tcBorders>
+              <w:top w:val="single" w:sz="4" w:space="0" w:color="auto"/>
+              <w:left w:val="single" w:sz="4" w:space="0" w:color="auto"/>
+              <w:bottom w:val="single" w:sz="4" w:space="0" w:color="auto"/>
+              <w:right w:val="single" w:sz="4" w:space="0" w:color="auto"/>
+            </w:tcBorders>
+            <w:tcMar>
+              <w:top w:w="0" w:type="dxa"/>
+              <w:right w:w="0" w:type="dxa"/>
+            </w:tcMar>
+            <w:vAlign w:val="center"/>
+          </w:tcPr>
+          <w:p>
+            <w:pPr>
+              <w:widowControl w:val="0"/>
+              <w:autoSpaceDE w:val="0"/>
+              <w:autoSpaceDN w:val="0"/>
+              <w:adjustRightInd w:val="0"/>
+              <w:jc w:val="center"/>
+              <w:rPr>
+                <w:rFonts w:eastAsia="SimSun"/>
+                <w:b/>
+                <w:bCs/>
+                <w:kern w:val="1"/>
+                <w:sz w:val="24"/>
+                <w:szCs w:val="24"/>
+              </w:rPr>
+            </w:pPr>
+            <w:r>
+              <w:rPr>
+                <w:rFonts w:eastAsia="SimSun"/>
+                <w:b/>
+                <w:bCs/>
+                <w:kern w:val="1"/>
+                <w:sz w:val="24"/>
+                <w:szCs w:val="24"/>
+              </w:rPr>
+              <w:t>C</w:t>
+            </w:r>
+          </w:p>
+        </w:tc>
+        <w:tc>
+          <w:tcPr>
+            <w:tcW w:w="852" w:type="dxa"/>
+            <w:tcBorders>
+              <w:top w:val="single" w:sz="4" w:space="0" w:color="auto"/>
+              <w:left w:val="single" w:sz="4" w:space="0" w:color="auto"/>
+              <w:bottom w:val="single" w:sz="4" w:space="0" w:color="auto"/>
+              <w:right w:val="single" w:sz="4" w:space="0" w:color="auto"/>
+            </w:tcBorders>
+            <w:tcMar>
+              <w:top w:w="0" w:type="dxa"/>
+              <w:right w:w="0" w:type="dxa"/>
+            </w:tcMar>
+            <w:vAlign w:val="center"/>
+          </w:tcPr>
+          <w:p>
+            <w:pPr>
+              <w:widowControl w:val="0"/>
+              <w:autoSpaceDE w:val="0"/>
+              <w:autoSpaceDN w:val="0"/>
+              <w:adjustRightInd w:val="0"/>
+              <w:jc w:val="center"/>
+              <w:rPr>
+                <w:rFonts w:eastAsia="SimSun"/>
+                <w:b/>
+                <w:bCs/>
+                <w:kern w:val="1"/>
+                <w:sz w:val="24"/>
+                <w:szCs w:val="24"/>
+              </w:rPr>
+            </w:pPr>
+            <w:r>
+              <w:rPr>
+                <w:rFonts w:eastAsia="SimSun"/>
+                <w:b/>
+                <w:bCs/>
+                <w:kern w:val="1"/>
+                <w:sz w:val="24"/>
+                <w:szCs w:val="24"/>
+              </w:rPr>
+              <w:t>A</w:t>
+            </w:r>
+          </w:p>
+        </w:tc>
+        <w:tc>
+          <w:tcPr>
+            <w:tcW w:w="852" w:type="dxa"/>
+            <w:tcBorders>
+              <w:top w:val="single" w:sz="4" w:space="0" w:color="auto"/>
+              <w:left w:val="single" w:sz="4" w:space="0" w:color="auto"/>
+              <w:bottom w:val="single" w:sz="4" w:space="0" w:color="auto"/>
+              <w:right w:val="single" w:sz="4" w:space="0" w:color="auto"/>
+            </w:tcBorders>
+            <w:tcMar>
+              <w:top w:w="0" w:type="dxa"/>
+              <w:right w:w="0" w:type="dxa"/>
+            </w:tcMar>
+            <w:vAlign w:val="center"/>
+          </w:tcPr>
+          <w:p>
+            <w:pPr>
+              <w:widowControl w:val="0"/>
+              <w:autoSpaceDE w:val="0"/>
+              <w:autoSpaceDN w:val="0"/>
+              <w:adjustRightInd w:val="0"/>
+              <w:jc w:val="center"/>
+              <w:rPr>
+                <w:rFonts w:eastAsia="SimSun"/>
+                <w:b/>
+                <w:bCs/>
+                <w:kern w:val="1"/>
+                <w:sz w:val="24"/>
+                <w:szCs w:val="24"/>
+              </w:rPr>
+            </w:pPr>
+            <w:r>
+              <w:rPr>
+                <w:rFonts w:eastAsia="SimSun"/>
+                <w:b/>
+                <w:bCs/>
+                <w:kern w:val="1"/>
+                <w:sz w:val="24"/>
+                <w:szCs w:val="24"/>
+              </w:rPr>
+              <w:t>B</w:t>
+            </w:r>
+          </w:p>
+        </w:tc>
+        <w:tc>
+          <w:tcPr>
+            <w:tcW w:w="852" w:type="dxa"/>
+            <w:tcBorders>
+              <w:top w:val="single" w:sz="4" w:space="0" w:color="auto"/>
+              <w:left w:val="single" w:sz="4" w:space="0" w:color="auto"/>
+              <w:bottom w:val="single" w:sz="4" w:space="0" w:color="auto"/>
+            </w:tcBorders>
+            <w:tcMar>
+              <w:top w:w="0" w:type="dxa"/>
+              <w:right w:w="0" w:type="dxa"/>
+            </w:tcMar>
+            <w:vAlign w:val="center"/>
+          </w:tcPr>
+          <w:p>
+            <w:pPr>
+              <w:widowControl w:val="0"/>
+              <w:autoSpaceDE w:val="0"/>
+              <w:autoSpaceDN w:val="0"/>
+              <w:adjustRightInd w:val="0"/>
+              <w:jc w:val="center"/>
+              <w:rPr>
+                <w:rFonts w:eastAsia="SimSun"/>
+                <w:b/>
+                <w:bCs/>
+                <w:kern w:val="1"/>
+                <w:sz w:val="24"/>
+                <w:szCs w:val="24"/>
+              </w:rPr>
+            </w:pPr>
+            <w:r>
+              <w:rPr>
+                <w:rFonts w:eastAsia="SimSun"/>
+                <w:b/>
+                <w:bCs/>
+                <w:kern w:val="1"/>
+                <w:sz w:val="24"/>
+                <w:szCs w:val="24"/>
+              </w:rPr>
+              <w:t>C</w:t>
+            </w:r>
           </w:p>
         </w:tc>
       </w:tr>
@@ -5660,48 +5886,55 @@
           <w:sz w:val="26"/>
           <w:szCs w:val="26"/>
         </w:rPr>
-        <w:tab/>
-      </w:r>
-      <w:r>
-        <w:rPr>
-          <w:rFonts w:eastAsia="SimSun"/>
-          <w:sz w:val="26"/>
-          <w:szCs w:val="26"/>
-        </w:rPr>
-        <w:tab/>
-      </w:r>
-      <w:r>
-        <w:rPr>
-          <w:rFonts w:eastAsia="SimSun"/>
-          <w:sz w:val="26"/>
-          <w:szCs w:val="26"/>
-        </w:rPr>
-        <w:tab/>
-      </w:r>
-      <w:r>
-        <w:rPr>
-          <w:rFonts w:eastAsia="SimSun"/>
-          <w:sz w:val="26"/>
-          <w:szCs w:val="26"/>
-        </w:rPr>
-        <w:tab/>
-      </w:r>
-      <w:r>
-        <w:rPr>
-          <w:rFonts w:eastAsia="SimSun"/>
-          <w:sz w:val="26"/>
-          <w:szCs w:val="26"/>
-        </w:rPr>
-        <w:tab/>
-      </w:r>
-      <w:r>
-        <w:rPr>
-          <w:rFonts w:eastAsia="SimSun"/>
-          <w:sz w:val="26"/>
-          <w:szCs w:val="26"/>
-        </w:rPr>
-        <w:tab/>
+        <w:t>privacy policy</w:t>
+      </w:r>
+      <w:r>
+        <w:rPr>
+          <w:rFonts w:eastAsia="SimSun"/>
+          <w:sz w:val="26"/>
+          <w:szCs w:val="26"/>
+        </w:rPr>
+        <w:tab/>
+      </w:r>
+      <w:r>
+        <w:rPr>
+          <w:rFonts w:eastAsia="SimSun"/>
+          <w:sz w:val="26"/>
+          <w:szCs w:val="26"/>
+        </w:rPr>
+        <w:tab/>
+      </w:r>
+      <w:r>
+        <w:rPr>
+          <w:rFonts w:eastAsia="SimSun"/>
+          <w:sz w:val="26"/>
+          <w:szCs w:val="26"/>
+        </w:rPr>
+        <w:tab/>
+      </w:r>
+      <w:r>
+        <w:rPr>
+          <w:rFonts w:eastAsia="SimSun"/>
+          <w:sz w:val="26"/>
+          <w:szCs w:val="26"/>
+        </w:rPr>
+        <w:tab/>
+      </w:r>
+      <w:r>
+        <w:rPr>
+          <w:rFonts w:eastAsia="SimSun"/>
+          <w:sz w:val="26"/>
+          <w:szCs w:val="26"/>
+        </w:rPr>
         <w:t>22)</w:t>
+      </w:r>
+      <w:r>
+        <w:rPr>
+          <w:rFonts w:eastAsia="SimSun"/>
+          <w:sz w:val="26"/>
+          <w:szCs w:val="26"/>
+        </w:rPr>
+        <w:t>threats</w:t>
       </w:r>
       <w:r>
         <w:rPr>
@@ -5732,56 +5965,55 @@
           <w:sz w:val="26"/>
           <w:szCs w:val="26"/>
         </w:rPr>
-        <w:t xml:space="preserve">23) </w:t>
-      </w:r>
-      <w:r>
-        <w:rPr>
-          <w:rFonts w:eastAsia="SimSun"/>
-          <w:sz w:val="26"/>
-          <w:szCs w:val="26"/>
-        </w:rPr>
-        <w:tab/>
-      </w:r>
-      <w:r>
-        <w:rPr>
-          <w:rFonts w:eastAsia="SimSun"/>
-          <w:sz w:val="26"/>
-          <w:szCs w:val="26"/>
-        </w:rPr>
-        <w:tab/>
-      </w:r>
-      <w:r>
-        <w:rPr>
-          <w:rFonts w:eastAsia="SimSun"/>
-          <w:sz w:val="26"/>
-          <w:szCs w:val="26"/>
-        </w:rPr>
-        <w:tab/>
-      </w:r>
-      <w:r>
-        <w:rPr>
-          <w:rFonts w:eastAsia="SimSun"/>
-          <w:sz w:val="26"/>
-          <w:szCs w:val="26"/>
-        </w:rPr>
-        <w:tab/>
-      </w:r>
-      <w:r>
-        <w:rPr>
-          <w:rFonts w:eastAsia="SimSun"/>
-          <w:sz w:val="26"/>
-          <w:szCs w:val="26"/>
-        </w:rPr>
-        <w:tab/>
-      </w:r>
-      <w:r>
-        <w:rPr>
-          <w:rFonts w:eastAsia="SimSun"/>
-          <w:sz w:val="26"/>
-          <w:szCs w:val="26"/>
-        </w:rPr>
-        <w:tab/>
+        <w:t>23)</w:t>
+      </w:r>
+      <w:r>
+        <w:rPr>
+          <w:rFonts w:eastAsia="SimSun"/>
+          <w:sz w:val="26"/>
+          <w:szCs w:val="26"/>
+        </w:rPr>
+        <w:t xml:space="preserve">information requirements </w:t>
+      </w:r>
+      <w:r>
+        <w:rPr>
+          <w:rFonts w:eastAsia="SimSun"/>
+          <w:sz w:val="26"/>
+          <w:szCs w:val="26"/>
+        </w:rPr>
+        <w:tab/>
+      </w:r>
+      <w:r>
+        <w:rPr>
+          <w:rFonts w:eastAsia="SimSun"/>
+          <w:sz w:val="26"/>
+          <w:szCs w:val="26"/>
+        </w:rPr>
+        <w:tab/>
+      </w:r>
+      <w:r>
+        <w:rPr>
+          <w:rFonts w:eastAsia="SimSun"/>
+          <w:sz w:val="26"/>
+          <w:szCs w:val="26"/>
+        </w:rPr>
+        <w:tab/>
+      </w:r>
+      <w:r>
+        <w:rPr>
+          <w:rFonts w:eastAsia="SimSun"/>
+          <w:sz w:val="26"/>
+          <w:szCs w:val="26"/>
+        </w:rPr>
         <w:t>24)</w:t>
+      </w:r>
+      <w:r>
+        <w:rPr>
+          <w:rFonts w:eastAsia="SimSun"/>
+          <w:sz w:val="26"/>
+          <w:szCs w:val="26"/>
+        </w:rPr>
+        <w:t>SSL (Secure Socket Layer)</w:t>
       </w:r>
     </w:p>
     <w:p>
@@ -5820,48 +6052,47 @@
           <w:sz w:val="26"/>
           <w:szCs w:val="26"/>
         </w:rPr>
-        <w:tab/>
-      </w:r>
-      <w:r>
-        <w:rPr>
-          <w:rFonts w:eastAsia="SimSun"/>
-          <w:sz w:val="26"/>
-          <w:szCs w:val="26"/>
-        </w:rPr>
-        <w:tab/>
-      </w:r>
-      <w:r>
-        <w:rPr>
-          <w:rFonts w:eastAsia="SimSun"/>
-          <w:sz w:val="26"/>
-          <w:szCs w:val="26"/>
-        </w:rPr>
-        <w:tab/>
-      </w:r>
-      <w:r>
-        <w:rPr>
-          <w:rFonts w:eastAsia="SimSun"/>
-          <w:sz w:val="26"/>
-          <w:szCs w:val="26"/>
-        </w:rPr>
-        <w:tab/>
-      </w:r>
-      <w:r>
-        <w:rPr>
-          <w:rFonts w:eastAsia="SimSun"/>
-          <w:sz w:val="26"/>
-          <w:szCs w:val="26"/>
-        </w:rPr>
-        <w:tab/>
-      </w:r>
-      <w:r>
-        <w:rPr>
-          <w:rFonts w:eastAsia="SimSun"/>
-          <w:sz w:val="26"/>
-          <w:szCs w:val="26"/>
-        </w:rPr>
-        <w:tab/>
-        <w:t xml:space="preserve">26) </w:t>
+        <w:t>authentication</w:t>
+      </w:r>
+      <w:r>
+        <w:rPr>
+          <w:rFonts w:eastAsia="SimSun"/>
+          <w:sz w:val="26"/>
+          <w:szCs w:val="26"/>
+        </w:rPr>
+        <w:tab/>
+      </w:r>
+      <w:r>
+        <w:rPr>
+          <w:rFonts w:eastAsia="SimSun"/>
+          <w:sz w:val="26"/>
+          <w:szCs w:val="26"/>
+        </w:rPr>
+        <w:tab/>
+      </w:r>
+      <w:r>
+        <w:rPr>
+          <w:rFonts w:eastAsia="SimSun"/>
+          <w:sz w:val="26"/>
+          <w:szCs w:val="26"/>
+        </w:rPr>
+        <w:tab/>
+      </w:r>
+      <w:r>
+        <w:rPr>
+          <w:rFonts w:eastAsia="SimSun"/>
+          <w:sz w:val="26"/>
+          <w:szCs w:val="26"/>
+        </w:rPr>
+        <w:tab/>
+      </w:r>
+      <w:r>
+        <w:rPr>
+          <w:rFonts w:eastAsia="SimSun"/>
+          <w:sz w:val="26"/>
+          <w:szCs w:val="26"/>
+        </w:rPr>
+        <w:t>26)F</w:t>
       </w:r>
     </w:p>
     <w:p>
@@ -5884,56 +6115,88 @@
           <w:sz w:val="26"/>
           <w:szCs w:val="26"/>
         </w:rPr>
-        <w:t xml:space="preserve">27) </w:t>
-      </w:r>
-      <w:r>
-        <w:rPr>
-          <w:rFonts w:eastAsia="SimSun"/>
-          <w:sz w:val="26"/>
-          <w:szCs w:val="26"/>
-        </w:rPr>
-        <w:tab/>
-      </w:r>
-      <w:r>
-        <w:rPr>
-          <w:rFonts w:eastAsia="SimSun"/>
-          <w:sz w:val="26"/>
-          <w:szCs w:val="26"/>
-        </w:rPr>
-        <w:tab/>
-      </w:r>
-      <w:r>
-        <w:rPr>
-          <w:rFonts w:eastAsia="SimSun"/>
-          <w:sz w:val="26"/>
-          <w:szCs w:val="26"/>
-        </w:rPr>
-        <w:tab/>
-      </w:r>
-      <w:r>
-        <w:rPr>
-          <w:rFonts w:eastAsia="SimSun"/>
-          <w:sz w:val="26"/>
-          <w:szCs w:val="26"/>
-        </w:rPr>
-        <w:tab/>
-      </w:r>
-      <w:r>
-        <w:rPr>
-          <w:rFonts w:eastAsia="SimSun"/>
-          <w:sz w:val="26"/>
-          <w:szCs w:val="26"/>
-        </w:rPr>
-        <w:tab/>
-      </w:r>
-      <w:r>
-        <w:rPr>
-          <w:rFonts w:eastAsia="SimSun"/>
-          <w:sz w:val="26"/>
-          <w:szCs w:val="26"/>
-        </w:rPr>
-        <w:tab/>
-        <w:t xml:space="preserve">28) </w:t>
+        <w:t>27)</w:t>
+      </w:r>
+      <w:r>
+        <w:rPr>
+          <w:rFonts w:eastAsia="SimSun"/>
+          <w:sz w:val="26"/>
+          <w:szCs w:val="26"/>
+        </w:rPr>
+        <w:t>T</w:t>
+      </w:r>
+      <w:r>
+        <w:rPr>
+          <w:rFonts w:eastAsia="SimSun"/>
+          <w:sz w:val="26"/>
+          <w:szCs w:val="26"/>
+        </w:rPr>
+        <w:t xml:space="preserve"> </w:t>
+      </w:r>
+      <w:r>
+        <w:rPr>
+          <w:rFonts w:eastAsia="SimSun"/>
+          <w:sz w:val="26"/>
+          <w:szCs w:val="26"/>
+        </w:rPr>
+        <w:tab/>
+      </w:r>
+      <w:r>
+        <w:rPr>
+          <w:rFonts w:eastAsia="SimSun"/>
+          <w:sz w:val="26"/>
+          <w:szCs w:val="26"/>
+        </w:rPr>
+        <w:tab/>
+      </w:r>
+      <w:r>
+        <w:rPr>
+          <w:rFonts w:eastAsia="SimSun"/>
+          <w:sz w:val="26"/>
+          <w:szCs w:val="26"/>
+        </w:rPr>
+        <w:tab/>
+      </w:r>
+      <w:r>
+        <w:rPr>
+          <w:rFonts w:eastAsia="SimSun"/>
+          <w:sz w:val="26"/>
+          <w:szCs w:val="26"/>
+        </w:rPr>
+        <w:tab/>
+      </w:r>
+      <w:r>
+        <w:rPr>
+          <w:rFonts w:eastAsia="SimSun"/>
+          <w:sz w:val="26"/>
+          <w:szCs w:val="26"/>
+        </w:rPr>
+        <w:tab/>
+      </w:r>
+      <w:r>
+        <w:rPr>
+          <w:rFonts w:eastAsia="SimSun"/>
+          <w:sz w:val="26"/>
+          <w:szCs w:val="26"/>
+        </w:rPr>
+        <w:tab/>
+        <w:t>28)</w:t>
+      </w:r>
+      <w:r>
+        <w:rPr>
+          <w:rFonts w:eastAsia="SimSun"/>
+          <w:sz w:val="26"/>
+          <w:szCs w:val="26"/>
+        </w:rPr>
+        <w:t>T</w:t>
+      </w:r>
+      <w:r>
+        <w:rPr>
+          <w:rFonts w:eastAsia="SimSun"/>
+          <w:sz w:val="26"/>
+          <w:szCs w:val="26"/>
+        </w:rPr>
+        <w:t xml:space="preserve"> </w:t>
       </w:r>
     </w:p>
     <w:p>
@@ -5956,57 +6219,67 @@
           <w:sz w:val="26"/>
           <w:szCs w:val="26"/>
         </w:rPr>
-        <w:t xml:space="preserve">29) </w:t>
-      </w:r>
-      <w:r>
-        <w:rPr>
-          <w:rFonts w:eastAsia="SimSun"/>
-          <w:sz w:val="26"/>
-          <w:szCs w:val="26"/>
-        </w:rPr>
-        <w:tab/>
-      </w:r>
-      <w:r>
-        <w:rPr>
-          <w:rFonts w:eastAsia="SimSun"/>
-          <w:sz w:val="26"/>
-          <w:szCs w:val="26"/>
-        </w:rPr>
-        <w:tab/>
-      </w:r>
-      <w:r>
-        <w:rPr>
-          <w:rFonts w:eastAsia="SimSun"/>
-          <w:sz w:val="26"/>
-          <w:szCs w:val="26"/>
-        </w:rPr>
-        <w:tab/>
-      </w:r>
-      <w:r>
-        <w:rPr>
-          <w:rFonts w:eastAsia="SimSun"/>
-          <w:sz w:val="26"/>
-          <w:szCs w:val="26"/>
-        </w:rPr>
-        <w:tab/>
-      </w:r>
-      <w:r>
-        <w:rPr>
-          <w:rFonts w:eastAsia="SimSun"/>
-          <w:sz w:val="26"/>
-          <w:szCs w:val="26"/>
-        </w:rPr>
-        <w:tab/>
-      </w:r>
-      <w:r>
-        <w:rPr>
-          <w:rFonts w:eastAsia="SimSun"/>
-          <w:sz w:val="26"/>
-          <w:szCs w:val="26"/>
-        </w:rPr>
-        <w:tab/>
-        <w:t xml:space="preserve">30) </w:t>
-      </w:r>
+        <w:t>29)</w:t>
+      </w:r>
+      <w:r>
+        <w:rPr>
+          <w:rFonts w:eastAsia="SimSun"/>
+          <w:sz w:val="26"/>
+          <w:szCs w:val="26"/>
+        </w:rPr>
+        <w:t xml:space="preserve">F </w:t>
+      </w:r>
+      <w:r>
+        <w:rPr>
+          <w:rFonts w:eastAsia="SimSun"/>
+          <w:sz w:val="26"/>
+          <w:szCs w:val="26"/>
+        </w:rPr>
+        <w:tab/>
+      </w:r>
+      <w:r>
+        <w:rPr>
+          <w:rFonts w:eastAsia="SimSun"/>
+          <w:sz w:val="26"/>
+          <w:szCs w:val="26"/>
+        </w:rPr>
+        <w:tab/>
+      </w:r>
+      <w:r>
+        <w:rPr>
+          <w:rFonts w:eastAsia="SimSun"/>
+          <w:sz w:val="26"/>
+          <w:szCs w:val="26"/>
+        </w:rPr>
+        <w:tab/>
+      </w:r>
+      <w:r>
+        <w:rPr>
+          <w:rFonts w:eastAsia="SimSun"/>
+          <w:sz w:val="26"/>
+          <w:szCs w:val="26"/>
+        </w:rPr>
+        <w:tab/>
+      </w:r>
+      <w:r>
+        <w:rPr>
+          <w:rFonts w:eastAsia="SimSun"/>
+          <w:sz w:val="26"/>
+          <w:szCs w:val="26"/>
+        </w:rPr>
+        <w:tab/>
+      </w:r>
+      <w:r>
+        <w:rPr>
+          <w:rFonts w:eastAsia="SimSun"/>
+          <w:sz w:val="26"/>
+          <w:szCs w:val="26"/>
+        </w:rPr>
+        <w:tab/>
+        <w:t>30)T</w:t>
+      </w:r>
+      <w:bookmarkStart w:id="0" w:name="_GoBack"/>
+      <w:bookmarkEnd w:id="0"/>
     </w:p>
     <w:p>
       <w:pPr>
@@ -6220,7 +6493,7 @@
         <w:adjustRightInd w:val="0"/>
         <w:ind w:left="-1080"/>
         <w:rPr>
-          <w:rFonts w:ascii="Palatino Linotype" w:hAnsi="Palatino Linotype" w:cs="Palatino Linotype" w:hint="eastAsia"/>
+          <w:rFonts w:ascii="Palatino Linotype" w:hAnsi="Palatino Linotype" w:cs="Palatino Linotype"/>
         </w:rPr>
       </w:pPr>
       <w:r>
@@ -6282,21 +6555,21 @@
         <w:adjustRightInd w:val="0"/>
         <w:ind w:left="-1080"/>
         <w:rPr>
-          <w:rFonts w:eastAsia="SimSun" w:hint="eastAsia"/>
-          <w:sz w:val="26"/>
-          <w:szCs w:val="26"/>
-        </w:rPr>
-      </w:pPr>
-    </w:p>
-    <w:p>
-      <w:pPr>
-        <w:widowControl w:val="0"/>
-        <w:autoSpaceDE w:val="0"/>
-        <w:autoSpaceDN w:val="0"/>
-        <w:adjustRightInd w:val="0"/>
-        <w:ind w:left="-1080"/>
-        <w:rPr>
-          <w:rFonts w:eastAsia="SimSun" w:hint="eastAsia"/>
+          <w:rFonts w:eastAsia="SimSun"/>
+          <w:sz w:val="26"/>
+          <w:szCs w:val="26"/>
+        </w:rPr>
+      </w:pPr>
+    </w:p>
+    <w:p>
+      <w:pPr>
+        <w:widowControl w:val="0"/>
+        <w:autoSpaceDE w:val="0"/>
+        <w:autoSpaceDN w:val="0"/>
+        <w:adjustRightInd w:val="0"/>
+        <w:ind w:left="-1080"/>
+        <w:rPr>
+          <w:rFonts w:eastAsia="SimSun"/>
           <w:sz w:val="26"/>
           <w:szCs w:val="26"/>
         </w:rPr>
@@ -6329,7 +6602,7 @@
         <w:autoSpaceDN w:val="0"/>
         <w:adjustRightInd w:val="0"/>
         <w:rPr>
-          <w:rFonts w:eastAsia="SimSun" w:hint="eastAsia"/>
+          <w:rFonts w:eastAsia="SimSun"/>
           <w:sz w:val="26"/>
           <w:szCs w:val="26"/>
         </w:rPr>
@@ -6357,7 +6630,7 @@
         <w:adjustRightInd w:val="0"/>
         <w:ind w:left="-720"/>
         <w:rPr>
-          <w:rFonts w:eastAsia="SimSun" w:hint="eastAsia"/>
+          <w:rFonts w:eastAsia="SimSun"/>
           <w:sz w:val="26"/>
           <w:szCs w:val="26"/>
         </w:rPr>
@@ -6394,7 +6667,7 @@
         <w:autoSpaceDN w:val="0"/>
         <w:adjustRightInd w:val="0"/>
         <w:rPr>
-          <w:rFonts w:eastAsia="SimSun" w:hint="eastAsia"/>
+          <w:rFonts w:eastAsia="SimSun"/>
           <w:sz w:val="26"/>
           <w:szCs w:val="26"/>
         </w:rPr>
@@ -6492,15 +6765,13 @@
         <w:adjustRightInd w:val="0"/>
         <w:ind w:left="-1080"/>
         <w:rPr>
-          <w:rFonts w:eastAsia="SimSun" w:hint="eastAsia"/>
-          <w:b/>
-          <w:bCs/>
-          <w:sz w:val="26"/>
-          <w:szCs w:val="26"/>
-        </w:rPr>
-      </w:pPr>
-      <w:bookmarkStart w:id="0" w:name="_GoBack"/>
-      <w:bookmarkEnd w:id="0"/>
+          <w:rFonts w:eastAsia="SimSun"/>
+          <w:b/>
+          <w:bCs/>
+          <w:sz w:val="26"/>
+          <w:szCs w:val="26"/>
+        </w:rPr>
+      </w:pPr>
     </w:p>
     <w:p>
       <w:pPr>
@@ -8806,7 +9077,7 @@
         <w:adjustRightInd w:val="0"/>
         <w:ind w:left="-1080"/>
         <w:rPr>
-          <w:rFonts w:eastAsia="SimSun" w:hint="eastAsia"/>
+          <w:rFonts w:eastAsia="SimSun"/>
           <w:sz w:val="26"/>
           <w:szCs w:val="26"/>
         </w:rPr>

</xml_diff>